<commit_message>
Updated database proposal and refined final project proposal features
</commit_message>
<xml_diff>
--- a/Documents/Final_Project_Proposal.docx
+++ b/Documents/Final_Project_Proposal.docx
@@ -211,15 +211,41 @@
           <w:color w:val="424242"/>
           <w:shd w:val="clear" w:color="auto" w:fill="FFFFFF"/>
         </w:rPr>
-        <w:t xml:space="preserve"> there favorite pieces.</w:t>
-      </w:r>
-      <w:r>
-        <w:rPr>
-          <w:rFonts w:ascii="Segoe UI" w:hAnsi="Segoe UI" w:cs="Segoe UI"/>
-          <w:color w:val="424242"/>
-          <w:shd w:val="clear" w:color="auto" w:fill="FFFFFF"/>
-        </w:rPr>
-        <w:t xml:space="preserve"> The website will display the top pieces for each week.</w:t>
+        <w:t xml:space="preserve"> </w:t>
+      </w:r>
+      <w:proofErr w:type="spellStart"/>
+      <w:r>
+        <w:rPr>
+          <w:rFonts w:ascii="Segoe UI" w:hAnsi="Segoe UI" w:cs="Segoe UI"/>
+          <w:color w:val="424242"/>
+          <w:shd w:val="clear" w:color="auto" w:fill="FFFFFF"/>
+        </w:rPr>
+        <w:t>there</w:t>
+      </w:r>
+      <w:proofErr w:type="spellEnd"/>
+      <w:r>
+        <w:rPr>
+          <w:rFonts w:ascii="Segoe UI" w:hAnsi="Segoe UI" w:cs="Segoe UI"/>
+          <w:color w:val="424242"/>
+          <w:shd w:val="clear" w:color="auto" w:fill="FFFFFF"/>
+        </w:rPr>
+        <w:t xml:space="preserve"> favorite pieces.</w:t>
+      </w:r>
+      <w:r>
+        <w:rPr>
+          <w:rFonts w:ascii="Segoe UI" w:hAnsi="Segoe UI" w:cs="Segoe UI"/>
+          <w:color w:val="424242"/>
+          <w:shd w:val="clear" w:color="auto" w:fill="FFFFFF"/>
+        </w:rPr>
+        <w:t xml:space="preserve"> The website will display the top pieces for each </w:t>
+      </w:r>
+      <w:r>
+        <w:rPr>
+          <w:rFonts w:ascii="Segoe UI" w:hAnsi="Segoe UI" w:cs="Segoe UI"/>
+          <w:color w:val="424242"/>
+          <w:shd w:val="clear" w:color="auto" w:fill="FFFFFF"/>
+        </w:rPr>
+        <w:t>week.</w:t>
       </w:r>
     </w:p>
     <w:p>
@@ -336,8 +362,9 @@
           <w:color w:val="424242"/>
           <w:shd w:val="clear" w:color="auto" w:fill="FFFFFF"/>
         </w:rPr>
-        <w:t xml:space="preserve">Post shall contain text, userId, username, Upvote </w:t>
-      </w:r>
+        <w:t xml:space="preserve">Post shall contain text, </w:t>
+      </w:r>
+      <w:proofErr w:type="spellStart"/>
       <w:r>
         <w:rPr>
           <w:rFonts w:ascii="Segoe UI" w:hAnsi="Segoe UI" w:cs="Segoe UI"/>
@@ -346,6 +373,25 @@
         </w:rPr>
         <w:t>userId</w:t>
       </w:r>
+      <w:proofErr w:type="spellEnd"/>
+      <w:r>
+        <w:rPr>
+          <w:rFonts w:ascii="Segoe UI" w:hAnsi="Segoe UI" w:cs="Segoe UI"/>
+          <w:color w:val="424242"/>
+          <w:shd w:val="clear" w:color="auto" w:fill="FFFFFF"/>
+        </w:rPr>
+        <w:t xml:space="preserve">, username, Upvote </w:t>
+      </w:r>
+      <w:proofErr w:type="spellStart"/>
+      <w:r>
+        <w:rPr>
+          <w:rFonts w:ascii="Segoe UI" w:hAnsi="Segoe UI" w:cs="Segoe UI"/>
+          <w:color w:val="424242"/>
+          <w:shd w:val="clear" w:color="auto" w:fill="FFFFFF"/>
+        </w:rPr>
+        <w:t>userId</w:t>
+      </w:r>
+      <w:proofErr w:type="spellEnd"/>
       <w:r>
         <w:rPr>
           <w:rFonts w:ascii="Segoe UI" w:hAnsi="Segoe UI" w:cs="Segoe UI"/>
@@ -550,33 +596,6 @@
     </w:p>
     <w:p>
       <w:pPr>
-        <w:rPr>
-          <w:rFonts w:ascii="Segoe UI" w:hAnsi="Segoe UI" w:cs="Segoe UI"/>
-          <w:color w:val="424242"/>
-          <w:shd w:val="clear" w:color="auto" w:fill="FFFFFF"/>
-        </w:rPr>
-      </w:pPr>
-      <w:r>
-        <w:rPr>
-          <w:rFonts w:ascii="Segoe UI" w:hAnsi="Segoe UI" w:cs="Segoe UI"/>
-          <w:b/>
-          <w:bCs/>
-          <w:color w:val="424242"/>
-          <w:shd w:val="clear" w:color="auto" w:fill="FFFFFF"/>
-        </w:rPr>
-        <w:t>Extra Features</w:t>
-      </w:r>
-      <w:r>
-        <w:rPr>
-          <w:rFonts w:ascii="Segoe UI" w:hAnsi="Segoe UI" w:cs="Segoe UI"/>
-          <w:color w:val="424242"/>
-          <w:shd w:val="clear" w:color="auto" w:fill="FFFFFF"/>
-        </w:rPr>
-        <w:t>:</w:t>
-      </w:r>
-    </w:p>
-    <w:p>
-      <w:pPr>
         <w:pStyle w:val="ListParagraph"/>
         <w:numPr>
           <w:ilvl w:val="0"/>
@@ -584,7 +603,82 @@
         </w:numPr>
       </w:pPr>
       <w:r>
+        <w:t>Comments</w:t>
+      </w:r>
+    </w:p>
+    <w:p>
+      <w:pPr>
+        <w:pStyle w:val="ListParagraph"/>
+        <w:numPr>
+          <w:ilvl w:val="1"/>
+          <w:numId w:val="1"/>
+        </w:numPr>
+      </w:pPr>
+      <w:r>
+        <w:t>Add to post collection as sub-document</w:t>
+      </w:r>
+    </w:p>
+    <w:p>
+      <w:pPr>
+        <w:rPr>
+          <w:rFonts w:ascii="Segoe UI" w:hAnsi="Segoe UI" w:cs="Segoe UI"/>
+          <w:color w:val="424242"/>
+          <w:shd w:val="clear" w:color="auto" w:fill="FFFFFF"/>
+        </w:rPr>
+      </w:pPr>
+      <w:r>
+        <w:rPr>
+          <w:rFonts w:ascii="Segoe UI" w:hAnsi="Segoe UI" w:cs="Segoe UI"/>
+          <w:b/>
+          <w:bCs/>
+          <w:color w:val="424242"/>
+          <w:shd w:val="clear" w:color="auto" w:fill="FFFFFF"/>
+        </w:rPr>
+        <w:t>Extra Features</w:t>
+      </w:r>
+      <w:r>
+        <w:rPr>
+          <w:rFonts w:ascii="Segoe UI" w:hAnsi="Segoe UI" w:cs="Segoe UI"/>
+          <w:color w:val="424242"/>
+          <w:shd w:val="clear" w:color="auto" w:fill="FFFFFF"/>
+        </w:rPr>
+        <w:t>:</w:t>
+      </w:r>
+    </w:p>
+    <w:p>
+      <w:pPr>
+        <w:pStyle w:val="ListParagraph"/>
+        <w:numPr>
+          <w:ilvl w:val="0"/>
+          <w:numId w:val="1"/>
+        </w:numPr>
+      </w:pPr>
+      <w:r>
         <w:t>Password reset</w:t>
+      </w:r>
+    </w:p>
+    <w:p>
+      <w:pPr>
+        <w:pStyle w:val="ListParagraph"/>
+        <w:numPr>
+          <w:ilvl w:val="0"/>
+          <w:numId w:val="1"/>
+        </w:numPr>
+      </w:pPr>
+      <w:r>
+        <w:t>Add reaction to post</w:t>
+      </w:r>
+    </w:p>
+    <w:p>
+      <w:pPr>
+        <w:pStyle w:val="ListParagraph"/>
+        <w:numPr>
+          <w:ilvl w:val="0"/>
+          <w:numId w:val="1"/>
+        </w:numPr>
+      </w:pPr>
+      <w:r>
+        <w:t>Most liked posts of all time</w:t>
       </w:r>
     </w:p>
     <w:p>
@@ -636,7 +730,7 @@
         <w:rFonts w:ascii="Segoe UI" w:eastAsiaTheme="minorHAnsi" w:hAnsi="Segoe UI" w:cs="Segoe UI" w:hint="default"/>
       </w:rPr>
     </w:lvl>
-    <w:lvl w:ilvl="1" w:tplc="04090003" w:tentative="1">
+    <w:lvl w:ilvl="1" w:tplc="04090003">
       <w:start w:val="1"/>
       <w:numFmt w:val="bullet"/>
       <w:lvlText w:val="o"/>

</xml_diff>